<commit_message>
SDD done, working on poster and made final corrections to program.
</commit_message>
<xml_diff>
--- a/specs/Presentaciones/Presentacion Final - Capstone/PlasmaGraph Poster Contents.docx
+++ b/specs/Presentaciones/Presentacion Final - Capstone/PlasmaGraph Poster Contents.docx
@@ -114,43 +114,209 @@
         </w:drawing>
       </w:r>
     </w:p>
+    <w:p/>
     <w:p>
       <w:pPr>
         <w:pStyle w:val="Heading1"/>
       </w:pPr>
       <w:r>
+        <w:t>Project Information</w:t>
+      </w:r>
+    </w:p>
+    <w:p>
+      <w:pPr>
+        <w:pStyle w:val="Title"/>
+        <w:jc w:val="center"/>
+      </w:pPr>
+      <w:r>
+        <w:t>PlasmaGraph</w:t>
+      </w:r>
+    </w:p>
+    <w:p>
+      <w:pPr>
+        <w:spacing w:after="0" w:line="240" w:lineRule="auto"/>
+        <w:rPr>
+          <w:sz w:val="28"/>
+          <w:szCs w:val="28"/>
+        </w:rPr>
+      </w:pPr>
+      <w:r>
+        <w:rPr>
+          <w:sz w:val="28"/>
+          <w:szCs w:val="28"/>
+        </w:rPr>
+        <w:t>Computer Science Senior Project (CS 4800) (FA2013)</w:t>
+      </w:r>
+    </w:p>
+    <w:p>
+      <w:pPr>
+        <w:spacing w:after="0" w:line="240" w:lineRule="auto"/>
+        <w:rPr>
+          <w:sz w:val="28"/>
+          <w:szCs w:val="28"/>
+        </w:rPr>
+      </w:pPr>
+      <w:r>
+        <w:rPr>
+          <w:sz w:val="28"/>
+          <w:szCs w:val="28"/>
+        </w:rPr>
+        <w:t>By: Plasma Visualization Group</w:t>
+      </w:r>
+    </w:p>
+    <w:p>
+      <w:pPr>
+        <w:spacing w:after="0" w:line="240" w:lineRule="auto"/>
+        <w:rPr>
+          <w:sz w:val="28"/>
+          <w:szCs w:val="28"/>
+        </w:rPr>
+      </w:pPr>
+      <w:r>
+        <w:rPr>
+          <w:sz w:val="28"/>
+          <w:szCs w:val="28"/>
+        </w:rPr>
+        <w:tab/>
+        <w:t>Gerardo A. Navas Morales (#69615) (Computer Science)</w:t>
+      </w:r>
+    </w:p>
+    <w:p>
+      <w:pPr>
+        <w:spacing w:after="0" w:line="240" w:lineRule="auto"/>
+        <w:ind w:firstLine="720"/>
+        <w:rPr>
+          <w:sz w:val="28"/>
+          <w:szCs w:val="28"/>
+        </w:rPr>
+      </w:pPr>
+      <w:r>
+        <w:rPr>
+          <w:sz w:val="28"/>
+          <w:szCs w:val="28"/>
+        </w:rPr>
+        <w:t>Daniel E. Quintini Greco (#73749) (Computer Science)</w:t>
+      </w:r>
+    </w:p>
+    <w:p>
+      <w:pPr>
+        <w:spacing w:after="0" w:line="240" w:lineRule="auto"/>
+        <w:rPr>
+          <w:sz w:val="28"/>
+          <w:szCs w:val="28"/>
+        </w:rPr>
+      </w:pPr>
+      <w:r>
+        <w:rPr>
+          <w:sz w:val="28"/>
+          <w:szCs w:val="28"/>
+        </w:rPr>
+        <w:t>Electrical and Computer Engineering &amp; Computer Science Department</w:t>
+      </w:r>
+    </w:p>
+    <w:p>
+      <w:pPr>
+        <w:spacing w:after="0" w:line="240" w:lineRule="auto"/>
+        <w:rPr>
+          <w:sz w:val="28"/>
+          <w:szCs w:val="28"/>
+        </w:rPr>
+      </w:pPr>
+      <w:r>
+        <w:rPr>
+          <w:sz w:val="28"/>
+          <w:szCs w:val="28"/>
+        </w:rPr>
+        <w:t>Polytechnic University of Puerto Rico</w:t>
+      </w:r>
+    </w:p>
+    <w:p>
+      <w:pPr>
+        <w:rPr>
+          <w:sz w:val="28"/>
+          <w:szCs w:val="28"/>
+        </w:rPr>
+      </w:pPr>
+    </w:p>
+    <w:p>
+      <w:pPr>
+        <w:rPr>
+          <w:sz w:val="28"/>
+          <w:szCs w:val="28"/>
+        </w:rPr>
+      </w:pPr>
+    </w:p>
+    <w:p>
+      <w:pPr>
+        <w:pStyle w:val="Heading1"/>
+      </w:pPr>
+      <w:r>
+        <w:lastRenderedPageBreak/>
         <w:t>Abstract</w:t>
       </w:r>
-      <w:r>
-        <w:t xml:space="preserve"> (Reference)</w:t>
-      </w:r>
     </w:p>
     <w:p>
       <w:pPr>
         <w:ind w:firstLine="720"/>
-      </w:pPr>
-      <w:r>
+        <w:rPr>
+          <w:sz w:val="24"/>
+          <w:szCs w:val="24"/>
+        </w:rPr>
+      </w:pPr>
+      <w:r>
+        <w:rPr>
+          <w:sz w:val="24"/>
+          <w:szCs w:val="24"/>
+        </w:rPr>
         <w:t>PlasmaGraph is a Matlab data graphing program designed by Plasma Visualization Group members Daniel Quintini</w:t>
       </w:r>
       <w:r>
+        <w:rPr>
+          <w:sz w:val="24"/>
+          <w:szCs w:val="24"/>
+        </w:rPr>
         <w:t xml:space="preserve"> Greco</w:t>
       </w:r>
       <w:r>
+        <w:rPr>
+          <w:sz w:val="24"/>
+          <w:szCs w:val="24"/>
+        </w:rPr>
         <w:t xml:space="preserve"> and Gerardo Navas</w:t>
       </w:r>
       <w:r>
+        <w:rPr>
+          <w:sz w:val="24"/>
+          <w:szCs w:val="24"/>
+        </w:rPr>
         <w:t xml:space="preserve"> Morales</w:t>
       </w:r>
       <w:r>
+        <w:rPr>
+          <w:sz w:val="24"/>
+          <w:szCs w:val="24"/>
+        </w:rPr>
         <w:t xml:space="preserve"> for the Polytechnic University of Puerto Rico’s Plasma Laboratory. </w:t>
       </w:r>
       <w:r>
+        <w:rPr>
+          <w:sz w:val="24"/>
+          <w:szCs w:val="24"/>
+        </w:rPr>
         <w:t xml:space="preserve">The program is designed with ease of use in mind, providing a graphical interface with which to select the data to graph and the graph’s settings, such as columns to graph, column labels, and the inclusion of additional tools such as data regression. </w:t>
       </w:r>
       <w:r>
+        <w:rPr>
+          <w:sz w:val="24"/>
+          <w:szCs w:val="24"/>
+        </w:rPr>
         <w:t>When provided a specially-f</w:t>
       </w:r>
       <w:r>
+        <w:rPr>
+          <w:sz w:val="24"/>
+          <w:szCs w:val="24"/>
+        </w:rPr>
         <w:t>ormatted Matlab data file and a number of settings, the program produces a graph composed of the data and its settings. PlasmaGraph will serve to facilitate the PUPR Plasma Laboratory students’ efforts to analyze the experiment data obtained from the Laboratory’s Mirror and Cusp Plasma Machine.</w:t>
       </w:r>
     </w:p>
@@ -165,44 +331,72 @@
     <w:p>
       <w:pPr>
         <w:ind w:firstLine="720"/>
-      </w:pPr>
-      <w:r>
+        <w:rPr>
+          <w:sz w:val="24"/>
+          <w:szCs w:val="24"/>
+        </w:rPr>
+      </w:pPr>
+      <w:r>
+        <w:rPr>
+          <w:sz w:val="24"/>
+          <w:szCs w:val="24"/>
+        </w:rPr>
         <w:t>The Polytechnic University of Puerto Rico currently runs a Plasma Laboratory wherein students perform various experiments under the supervision of Professor Angel Gonzales-Lizardo.  The laboratory currently utilizes Matlab</w:t>
       </w:r>
       <w:sdt>
         <w:sdtPr>
+          <w:rPr>
+            <w:sz w:val="24"/>
+            <w:szCs w:val="24"/>
+          </w:rPr>
           <w:id w:val="-643587155"/>
           <w:citation/>
         </w:sdtPr>
         <w:sdtEndPr/>
         <w:sdtContent>
           <w:r>
+            <w:rPr>
+              <w:sz w:val="24"/>
+              <w:szCs w:val="24"/>
+            </w:rPr>
             <w:fldChar w:fldCharType="begin"/>
           </w:r>
           <w:r>
+            <w:rPr>
+              <w:sz w:val="24"/>
+              <w:szCs w:val="24"/>
+            </w:rPr>
             <w:instrText xml:space="preserve"> CITATION MATLAB \l 1033 </w:instrText>
           </w:r>
           <w:r>
+            <w:rPr>
+              <w:sz w:val="24"/>
+              <w:szCs w:val="24"/>
+            </w:rPr>
             <w:fldChar w:fldCharType="separate"/>
           </w:r>
           <w:r>
             <w:rPr>
               <w:noProof/>
+              <w:sz w:val="24"/>
+              <w:szCs w:val="24"/>
             </w:rPr>
-            <w:t xml:space="preserve"> </w:t>
+            <w:t xml:space="preserve"> [1]</w:t>
           </w:r>
           <w:r>
             <w:rPr>
-              <w:noProof/>
+              <w:sz w:val="24"/>
+              <w:szCs w:val="24"/>
             </w:rPr>
-            <w:t>[1]</w:t>
-          </w:r>
-          <w:r>
             <w:fldChar w:fldCharType="end"/>
           </w:r>
         </w:sdtContent>
       </w:sdt>
       <w:r>
+        <w:rPr>
+          <w:sz w:val="24"/>
+          <w:szCs w:val="24"/>
+        </w:rPr>
         <w:t>, a mathematical calculation and analysis software, to graph the resulting data, but the students find Matlab’s complex programming language difficult to use for complex graphs. As a result, Professor Angel Gonzales-Lizardo has requested for a specialized graphing program to use instead of Matlab.</w:t>
       </w:r>
     </w:p>
@@ -356,87 +550,17 @@
           <w:ilvl w:val="0"/>
           <w:numId w:val="2"/>
         </w:numPr>
-      </w:pPr>
-      <w:r>
+        <w:rPr>
+          <w:sz w:val="24"/>
+          <w:szCs w:val="24"/>
+        </w:rPr>
+      </w:pPr>
+      <w:r>
+        <w:rPr>
+          <w:sz w:val="24"/>
+          <w:szCs w:val="24"/>
+        </w:rPr>
         <w:t>Create a graphing solution for the PUPR Plasma Laboratory.</w:t>
-      </w:r>
-    </w:p>
-    <w:p>
-      <w:pPr>
-        <w:pStyle w:val="ListParagraph"/>
-        <w:numPr>
-          <w:ilvl w:val="1"/>
-          <w:numId w:val="2"/>
-        </w:numPr>
-      </w:pPr>
-      <w:r>
-        <w:t xml:space="preserve">Reads Matlab </w:t>
-      </w:r>
-      <w:r>
-        <w:t>data files</w:t>
-      </w:r>
-      <w:r>
-        <w:t>.</w:t>
-      </w:r>
-    </w:p>
-    <w:p>
-      <w:pPr>
-        <w:pStyle w:val="ListParagraph"/>
-        <w:numPr>
-          <w:ilvl w:val="1"/>
-          <w:numId w:val="2"/>
-        </w:numPr>
-      </w:pPr>
-      <w:r>
-        <w:t>Provides a Graphical User Interface to select settings.</w:t>
-      </w:r>
-    </w:p>
-    <w:p>
-      <w:pPr>
-        <w:pStyle w:val="ListParagraph"/>
-        <w:numPr>
-          <w:ilvl w:val="1"/>
-          <w:numId w:val="2"/>
-        </w:numPr>
-      </w:pPr>
-      <w:r>
-        <w:t>Produce and save graphs.</w:t>
-      </w:r>
-    </w:p>
-    <w:p>
-      <w:pPr>
-        <w:pStyle w:val="ListParagraph"/>
-        <w:numPr>
-          <w:ilvl w:val="1"/>
-          <w:numId w:val="2"/>
-        </w:numPr>
-      </w:pPr>
-      <w:r>
-        <w:t>Create regression lines based on data.</w:t>
-      </w:r>
-    </w:p>
-    <w:p>
-      <w:pPr>
-        <w:pStyle w:val="ListParagraph"/>
-        <w:numPr>
-          <w:ilvl w:val="1"/>
-          <w:numId w:val="2"/>
-        </w:numPr>
-      </w:pPr>
-      <w:r>
-        <w:t>Group data based on a tertiary column.</w:t>
-      </w:r>
-    </w:p>
-    <w:p>
-      <w:pPr>
-        <w:pStyle w:val="ListParagraph"/>
-        <w:numPr>
-          <w:ilvl w:val="1"/>
-          <w:numId w:val="2"/>
-        </w:numPr>
-      </w:pPr>
-      <w:r>
-        <w:t>Provide rudimentary outlier searching.</w:t>
       </w:r>
     </w:p>
     <w:p>
@@ -446,8 +570,16 @@
           <w:ilvl w:val="0"/>
           <w:numId w:val="2"/>
         </w:numPr>
-      </w:pPr>
-      <w:r>
+        <w:rPr>
+          <w:sz w:val="24"/>
+          <w:szCs w:val="24"/>
+        </w:rPr>
+      </w:pPr>
+      <w:r>
+        <w:rPr>
+          <w:sz w:val="24"/>
+          <w:szCs w:val="24"/>
+        </w:rPr>
         <w:t>Provide tools with which to add functionality in the future.</w:t>
       </w:r>
     </w:p>
@@ -456,15 +588,174 @@
         <w:pStyle w:val="Heading1"/>
       </w:pPr>
       <w:r>
+        <w:t>Feature Requirements</w:t>
+      </w:r>
+    </w:p>
+    <w:p>
+      <w:pPr>
+        <w:pStyle w:val="ListParagraph"/>
+        <w:numPr>
+          <w:ilvl w:val="0"/>
+          <w:numId w:val="9"/>
+        </w:numPr>
+        <w:rPr>
+          <w:sz w:val="24"/>
+          <w:szCs w:val="24"/>
+        </w:rPr>
+      </w:pPr>
+      <w:r>
+        <w:rPr>
+          <w:sz w:val="24"/>
+          <w:szCs w:val="24"/>
+        </w:rPr>
+        <w:t>Read Matlab Level-5 data files. [Import Data (FR-01)</w:t>
+      </w:r>
+      <w:r>
+        <w:rPr>
+          <w:sz w:val="24"/>
+          <w:szCs w:val="24"/>
+        </w:rPr>
+        <w:t>]</w:t>
+      </w:r>
+    </w:p>
+    <w:p>
+      <w:pPr>
+        <w:pStyle w:val="ListParagraph"/>
+        <w:numPr>
+          <w:ilvl w:val="0"/>
+          <w:numId w:val="9"/>
+        </w:numPr>
+        <w:rPr>
+          <w:sz w:val="24"/>
+          <w:szCs w:val="24"/>
+        </w:rPr>
+      </w:pPr>
+      <w:r>
+        <w:rPr>
+          <w:sz w:val="24"/>
+          <w:szCs w:val="24"/>
+        </w:rPr>
+        <w:t xml:space="preserve">Verify that the Matlab data files are correctly-formed and have valid data. </w:t>
+      </w:r>
+      <w:r>
+        <w:rPr>
+          <w:sz w:val="24"/>
+          <w:szCs w:val="24"/>
+        </w:rPr>
+        <w:t>[Validate Data (FR-02)]</w:t>
+      </w:r>
+    </w:p>
+    <w:p>
+      <w:pPr>
+        <w:pStyle w:val="ListParagraph"/>
+        <w:numPr>
+          <w:ilvl w:val="0"/>
+          <w:numId w:val="9"/>
+        </w:numPr>
+        <w:rPr>
+          <w:sz w:val="24"/>
+          <w:szCs w:val="24"/>
+        </w:rPr>
+      </w:pPr>
+      <w:r>
+        <w:rPr>
+          <w:sz w:val="24"/>
+          <w:szCs w:val="24"/>
+        </w:rPr>
+        <w:t xml:space="preserve">Allow the user to select how the graph should be made. </w:t>
+      </w:r>
+      <w:r>
+        <w:rPr>
+          <w:sz w:val="24"/>
+          <w:szCs w:val="24"/>
+        </w:rPr>
+        <w:t>[Choose Graph Options (FR-03)]</w:t>
+      </w:r>
+    </w:p>
+    <w:p>
+      <w:pPr>
+        <w:pStyle w:val="ListParagraph"/>
+        <w:numPr>
+          <w:ilvl w:val="0"/>
+          <w:numId w:val="9"/>
+        </w:numPr>
+        <w:rPr>
+          <w:sz w:val="24"/>
+          <w:szCs w:val="24"/>
+        </w:rPr>
+      </w:pPr>
+      <w:r>
+        <w:rPr>
+          <w:sz w:val="24"/>
+          <w:szCs w:val="24"/>
+        </w:rPr>
+        <w:t xml:space="preserve">Produce graphs based on the data files and the user-selected options. </w:t>
+      </w:r>
+      <w:r>
+        <w:rPr>
+          <w:sz w:val="24"/>
+          <w:szCs w:val="24"/>
+        </w:rPr>
+        <w:t>[Create Graph (FR-04)]</w:t>
+      </w:r>
+    </w:p>
+    <w:p>
+      <w:pPr>
+        <w:pStyle w:val="ListParagraph"/>
+        <w:numPr>
+          <w:ilvl w:val="0"/>
+          <w:numId w:val="9"/>
+        </w:numPr>
+        <w:rPr>
+          <w:sz w:val="24"/>
+          <w:szCs w:val="24"/>
+        </w:rPr>
+      </w:pPr>
+      <w:r>
+        <w:rPr>
+          <w:sz w:val="24"/>
+          <w:szCs w:val="24"/>
+        </w:rPr>
+        <w:t xml:space="preserve">Save the graph as an image file. </w:t>
+      </w:r>
+      <w:r>
+        <w:rPr>
+          <w:sz w:val="24"/>
+          <w:szCs w:val="24"/>
+        </w:rPr>
+        <w:t>[Save Graph (FR-05)]</w:t>
+      </w:r>
+    </w:p>
+    <w:p>
+      <w:pPr>
+        <w:pStyle w:val="Heading1"/>
+      </w:pPr>
+      <w:r>
         <w:t>Data</w:t>
       </w:r>
     </w:p>
     <w:p>
+      <w:pPr>
+        <w:rPr>
+          <w:sz w:val="24"/>
+          <w:szCs w:val="24"/>
+        </w:rPr>
+      </w:pPr>
       <w:r>
         <w:tab/>
+      </w:r>
+      <w:r>
+        <w:rPr>
+          <w:sz w:val="24"/>
+          <w:szCs w:val="24"/>
+        </w:rPr>
         <w:t>The data the PUPR Plasma Laboratory collects is stored within Matlab Level-5 data files</w:t>
       </w:r>
       <w:r>
+        <w:rPr>
+          <w:sz w:val="24"/>
+          <w:szCs w:val="24"/>
+        </w:rPr>
         <w:t xml:space="preserve"> in the following manner:</w:t>
       </w:r>
     </w:p>
@@ -475,39 +766,63 @@
           <w:ilvl w:val="0"/>
           <w:numId w:val="8"/>
         </w:numPr>
-      </w:pPr>
-      <w:r>
+        <w:rPr>
+          <w:sz w:val="24"/>
+          <w:szCs w:val="24"/>
+        </w:rPr>
+      </w:pPr>
+      <w:r>
+        <w:rPr>
+          <w:sz w:val="24"/>
+          <w:szCs w:val="24"/>
+        </w:rPr>
         <w:t>The file must be a Matlab-produced Level-5 binary file.</w:t>
       </w:r>
       <w:sdt>
         <w:sdtPr>
+          <w:rPr>
+            <w:sz w:val="24"/>
+            <w:szCs w:val="24"/>
+          </w:rPr>
           <w:id w:val="-1448775248"/>
           <w:citation/>
         </w:sdtPr>
         <w:sdtEndPr/>
         <w:sdtContent>
           <w:r>
+            <w:rPr>
+              <w:sz w:val="24"/>
+              <w:szCs w:val="24"/>
+            </w:rPr>
             <w:fldChar w:fldCharType="begin"/>
           </w:r>
           <w:r>
+            <w:rPr>
+              <w:sz w:val="24"/>
+              <w:szCs w:val="24"/>
+            </w:rPr>
             <w:instrText xml:space="preserve"> CITATION MATF \l 1033 </w:instrText>
           </w:r>
           <w:r>
+            <w:rPr>
+              <w:sz w:val="24"/>
+              <w:szCs w:val="24"/>
+            </w:rPr>
             <w:fldChar w:fldCharType="separate"/>
           </w:r>
           <w:r>
             <w:rPr>
               <w:noProof/>
+              <w:sz w:val="24"/>
+              <w:szCs w:val="24"/>
             </w:rPr>
-            <w:t xml:space="preserve"> </w:t>
+            <w:t xml:space="preserve"> [2]</w:t>
           </w:r>
           <w:r>
             <w:rPr>
-              <w:noProof/>
+              <w:sz w:val="24"/>
+              <w:szCs w:val="24"/>
             </w:rPr>
-            <w:t>[2]</w:t>
-          </w:r>
-          <w:r>
             <w:fldChar w:fldCharType="end"/>
           </w:r>
         </w:sdtContent>
@@ -520,8 +835,16 @@
           <w:ilvl w:val="0"/>
           <w:numId w:val="8"/>
         </w:numPr>
-      </w:pPr>
-      <w:r>
+        <w:rPr>
+          <w:sz w:val="24"/>
+          <w:szCs w:val="24"/>
+        </w:rPr>
+      </w:pPr>
+      <w:r>
+        <w:rPr>
+          <w:sz w:val="24"/>
+          <w:szCs w:val="24"/>
+        </w:rPr>
         <w:t>The file must contain one or more variables.</w:t>
       </w:r>
     </w:p>
@@ -532,8 +855,16 @@
           <w:ilvl w:val="0"/>
           <w:numId w:val="8"/>
         </w:numPr>
-      </w:pPr>
-      <w:r>
+        <w:rPr>
+          <w:sz w:val="24"/>
+          <w:szCs w:val="24"/>
+        </w:rPr>
+      </w:pPr>
+      <w:r>
+        <w:rPr>
+          <w:sz w:val="24"/>
+          <w:szCs w:val="24"/>
+        </w:rPr>
         <w:t>Each variable must contain a vector of length n and width 1.</w:t>
       </w:r>
     </w:p>
@@ -544,8 +875,16 @@
           <w:ilvl w:val="0"/>
           <w:numId w:val="8"/>
         </w:numPr>
-      </w:pPr>
-      <w:r>
+        <w:rPr>
+          <w:sz w:val="24"/>
+          <w:szCs w:val="24"/>
+        </w:rPr>
+      </w:pPr>
+      <w:r>
+        <w:rPr>
+          <w:sz w:val="24"/>
+          <w:szCs w:val="24"/>
+        </w:rPr>
         <w:t>All variables in a file must contain the same number of values.</w:t>
       </w:r>
     </w:p>
@@ -556,8 +895,16 @@
           <w:ilvl w:val="0"/>
           <w:numId w:val="8"/>
         </w:numPr>
-      </w:pPr>
-      <w:r>
+        <w:rPr>
+          <w:sz w:val="24"/>
+          <w:szCs w:val="24"/>
+        </w:rPr>
+      </w:pPr>
+      <w:r>
+        <w:rPr>
+          <w:sz w:val="24"/>
+          <w:szCs w:val="24"/>
+        </w:rPr>
         <w:t>Variables may only be of types “double” or “cell”.</w:t>
       </w:r>
     </w:p>
@@ -568,9 +915,16 @@
           <w:ilvl w:val="1"/>
           <w:numId w:val="8"/>
         </w:numPr>
-      </w:pPr>
-      <w:r>
-        <w:lastRenderedPageBreak/>
+        <w:rPr>
+          <w:sz w:val="24"/>
+          <w:szCs w:val="24"/>
+        </w:rPr>
+      </w:pPr>
+      <w:r>
+        <w:rPr>
+          <w:sz w:val="24"/>
+          <w:szCs w:val="24"/>
+        </w:rPr>
         <w:t>Double variables are used to store numerical values.</w:t>
       </w:r>
     </w:p>
@@ -581,8 +935,16 @@
           <w:ilvl w:val="1"/>
           <w:numId w:val="8"/>
         </w:numPr>
-      </w:pPr>
-      <w:r>
+        <w:rPr>
+          <w:sz w:val="24"/>
+          <w:szCs w:val="24"/>
+        </w:rPr>
+      </w:pPr>
+      <w:r>
+        <w:rPr>
+          <w:sz w:val="24"/>
+          <w:szCs w:val="24"/>
+        </w:rPr>
         <w:t>Cell variables are used to store text values in the form of Character arrays.</w:t>
       </w:r>
     </w:p>
@@ -593,71 +955,279 @@
           <w:ilvl w:val="0"/>
           <w:numId w:val="8"/>
         </w:numPr>
-      </w:pPr>
-      <w:r>
+        <w:rPr>
+          <w:sz w:val="24"/>
+          <w:szCs w:val="24"/>
+        </w:rPr>
+      </w:pPr>
+      <w:r>
+        <w:rPr>
+          <w:sz w:val="24"/>
+          <w:szCs w:val="24"/>
+        </w:rPr>
         <w:t>The file must not be larger than 36,500 KB.</w:t>
       </w:r>
     </w:p>
     <w:p>
       <w:pPr>
-        <w:pStyle w:val="ListParagraph"/>
-      </w:pPr>
-    </w:p>
-    <w:p>
-      <w:pPr>
         <w:ind w:firstLine="360"/>
-      </w:pPr>
-      <w:r>
+        <w:rPr>
+          <w:sz w:val="24"/>
+          <w:szCs w:val="24"/>
+        </w:rPr>
+      </w:pPr>
+      <w:r>
+        <w:rPr>
+          <w:sz w:val="24"/>
+          <w:szCs w:val="24"/>
+        </w:rPr>
         <w:t>This data file is read via the Java-based “JMatIO” Matlab file-reading tool</w:t>
       </w:r>
       <w:sdt>
         <w:sdtPr>
+          <w:rPr>
+            <w:sz w:val="24"/>
+            <w:szCs w:val="24"/>
+          </w:rPr>
           <w:id w:val="-1302928077"/>
           <w:citation/>
         </w:sdtPr>
         <w:sdtEndPr/>
         <w:sdtContent>
           <w:r>
+            <w:rPr>
+              <w:sz w:val="24"/>
+              <w:szCs w:val="24"/>
+            </w:rPr>
             <w:fldChar w:fldCharType="begin"/>
           </w:r>
           <w:r>
+            <w:rPr>
+              <w:sz w:val="24"/>
+              <w:szCs w:val="24"/>
+            </w:rPr>
             <w:instrText xml:space="preserve"> CITATION JMAT \l 1033 </w:instrText>
           </w:r>
           <w:r>
+            <w:rPr>
+              <w:sz w:val="24"/>
+              <w:szCs w:val="24"/>
+            </w:rPr>
             <w:fldChar w:fldCharType="separate"/>
           </w:r>
           <w:r>
             <w:rPr>
               <w:noProof/>
+              <w:sz w:val="24"/>
+              <w:szCs w:val="24"/>
             </w:rPr>
-            <w:t xml:space="preserve"> </w:t>
+            <w:t xml:space="preserve"> [3]</w:t>
+          </w:r>
+          <w:r>
+            <w:rPr>
+              <w:sz w:val="24"/>
+              <w:szCs w:val="24"/>
+            </w:rPr>
+            <w:fldChar w:fldCharType="end"/>
+          </w:r>
+        </w:sdtContent>
+      </w:sdt>
+      <w:r>
+        <w:rPr>
+          <w:sz w:val="24"/>
+          <w:szCs w:val="24"/>
+        </w:rPr>
+        <w:t xml:space="preserve">. If the data provided is formatted in this manner, PlasmaGraph updates the user interface with the available columns in the data file. </w:t>
+      </w:r>
+    </w:p>
+    <w:p>
+      <w:pPr>
+        <w:pStyle w:val="Heading1"/>
+      </w:pPr>
+      <w:r>
+        <w:t>Graphical User Interface</w:t>
+      </w:r>
+    </w:p>
+    <w:p>
+      <w:pPr>
+        <w:ind w:firstLine="720"/>
+        <w:rPr>
+          <w:sz w:val="24"/>
+          <w:szCs w:val="24"/>
+        </w:rPr>
+      </w:pPr>
+      <w:r>
+        <w:rPr>
+          <w:sz w:val="24"/>
+          <w:szCs w:val="24"/>
+        </w:rPr>
+        <w:t xml:space="preserve">The Graphical User Interface (GUI), as shown </w:t>
+      </w:r>
+      <w:r>
+        <w:rPr>
+          <w:sz w:val="24"/>
+          <w:szCs w:val="24"/>
+        </w:rPr>
+        <w:t>in Figure 1</w:t>
+      </w:r>
+      <w:r>
+        <w:rPr>
+          <w:sz w:val="24"/>
+          <w:szCs w:val="24"/>
+        </w:rPr>
+        <w:t>, provides the tools to manipulate graphs into the desired shape. The interface is separated into two sections:</w:t>
+      </w:r>
+    </w:p>
+    <w:p>
+      <w:pPr>
+        <w:pStyle w:val="ListParagraph"/>
+        <w:numPr>
+          <w:ilvl w:val="0"/>
+          <w:numId w:val="4"/>
+        </w:numPr>
+        <w:rPr>
+          <w:sz w:val="24"/>
+          <w:szCs w:val="24"/>
+        </w:rPr>
+      </w:pPr>
+      <w:r>
+        <w:rPr>
+          <w:sz w:val="24"/>
+          <w:szCs w:val="24"/>
+        </w:rPr>
+        <w:t>Data Settings: This window handles options related to the visual components of the graph’s data, such as columns to graph, column axis names, graph title, and grouping column.</w:t>
+      </w:r>
+    </w:p>
+    <w:p>
+      <w:pPr>
+        <w:pStyle w:val="ListParagraph"/>
+        <w:numPr>
+          <w:ilvl w:val="0"/>
+          <w:numId w:val="4"/>
+        </w:numPr>
+        <w:rPr>
+          <w:sz w:val="24"/>
+          <w:szCs w:val="24"/>
+        </w:rPr>
+      </w:pPr>
+      <w:r>
+        <w:rPr>
+          <w:sz w:val="24"/>
+          <w:szCs w:val="24"/>
+        </w:rPr>
+        <w:t>Tool Settings: This window handles options related to the optional tools available in PlasmaGraph, such as the Interpolation or Outlier Search capabilities.</w:t>
+      </w:r>
+    </w:p>
+    <w:p>
+      <w:pPr>
+        <w:ind w:firstLine="360"/>
+        <w:rPr>
+          <w:sz w:val="24"/>
+          <w:szCs w:val="24"/>
+        </w:rPr>
+      </w:pPr>
+      <w:r>
+        <w:rPr>
+          <w:sz w:val="24"/>
+          <w:szCs w:val="24"/>
+        </w:rPr>
+        <w:lastRenderedPageBreak/>
+        <w:t>Furthermore, the program allows the user to view the data contained in the file via the “View Data” option on the Menu Bar.</w:t>
+      </w:r>
+    </w:p>
+    <w:p>
+      <w:pPr>
+        <w:pStyle w:val="Heading1"/>
+      </w:pPr>
+      <w:r>
+        <w:t>Graphing</w:t>
+      </w:r>
+    </w:p>
+    <w:p>
+      <w:pPr>
+        <w:rPr>
+          <w:sz w:val="24"/>
+          <w:szCs w:val="24"/>
+        </w:rPr>
+      </w:pPr>
+      <w:r>
+        <w:tab/>
+      </w:r>
+      <w:r>
+        <w:rPr>
+          <w:sz w:val="24"/>
+          <w:szCs w:val="24"/>
+        </w:rPr>
+        <w:t>PlasmaGraph utilizes the tools provided by the Java-based “JFreeChart” library</w:t>
+      </w:r>
+      <w:sdt>
+        <w:sdtPr>
+          <w:rPr>
+            <w:sz w:val="24"/>
+            <w:szCs w:val="24"/>
+          </w:rPr>
+          <w:id w:val="1500850964"/>
+          <w:citation/>
+        </w:sdtPr>
+        <w:sdtEndPr/>
+        <w:sdtContent>
+          <w:r>
+            <w:rPr>
+              <w:sz w:val="24"/>
+              <w:szCs w:val="24"/>
+            </w:rPr>
+            <w:fldChar w:fldCharType="begin"/>
+          </w:r>
+          <w:r>
+            <w:rPr>
+              <w:sz w:val="24"/>
+              <w:szCs w:val="24"/>
+            </w:rPr>
+            <w:instrText xml:space="preserve"> CITATION JFREE \l 1033 </w:instrText>
+          </w:r>
+          <w:r>
+            <w:rPr>
+              <w:sz w:val="24"/>
+              <w:szCs w:val="24"/>
+            </w:rPr>
+            <w:fldChar w:fldCharType="separate"/>
           </w:r>
           <w:r>
             <w:rPr>
               <w:noProof/>
+              <w:sz w:val="24"/>
+              <w:szCs w:val="24"/>
             </w:rPr>
-            <w:t>[3]</w:t>
+            <w:t xml:space="preserve"> [4]</w:t>
           </w:r>
           <w:r>
+            <w:rPr>
+              <w:sz w:val="24"/>
+              <w:szCs w:val="24"/>
+            </w:rPr>
             <w:fldChar w:fldCharType="end"/>
           </w:r>
         </w:sdtContent>
       </w:sdt>
       <w:r>
-        <w:t xml:space="preserve">. If the data provided is formatted in this manner, PlasmaGraph updates the user interface with the available columns in the data file. </w:t>
-      </w:r>
-    </w:p>
-    <w:p>
-      <w:pPr>
-        <w:pStyle w:val="Heading1"/>
-      </w:pPr>
-      <w:r>
-        <w:t>Graphical User Interface</w:t>
+        <w:rPr>
+          <w:sz w:val="24"/>
+          <w:szCs w:val="24"/>
+        </w:rPr>
+        <w:t xml:space="preserve"> in order to create graphs. The program obtains the translated data file and, alongside the options selected via the GUI, is able to pro</w:t>
+      </w:r>
+      <w:r>
+        <w:rPr>
+          <w:sz w:val="24"/>
+          <w:szCs w:val="24"/>
+        </w:rPr>
+        <w:t>vide a graph representative of what the user selected.</w:t>
       </w:r>
     </w:p>
     <w:p>
       <w:pPr>
         <w:pStyle w:val="Caption"/>
+        <w:keepNext/>
         <w:jc w:val="center"/>
         <w:rPr>
           <w:sz w:val="24"/>
@@ -666,22 +1236,73 @@
       </w:pPr>
       <w:r>
         <w:rPr>
+          <w:sz w:val="24"/>
+          <w:szCs w:val="24"/>
+        </w:rPr>
+        <w:t xml:space="preserve">Figure </w:t>
+      </w:r>
+      <w:r>
+        <w:rPr>
+          <w:sz w:val="24"/>
+          <w:szCs w:val="24"/>
+        </w:rPr>
+        <w:fldChar w:fldCharType="begin"/>
+      </w:r>
+      <w:r>
+        <w:rPr>
+          <w:sz w:val="24"/>
+          <w:szCs w:val="24"/>
+        </w:rPr>
+        <w:instrText xml:space="preserve"> SEQ Figure \* ARABIC </w:instrText>
+      </w:r>
+      <w:r>
+        <w:rPr>
+          <w:sz w:val="24"/>
+          <w:szCs w:val="24"/>
+        </w:rPr>
+        <w:fldChar w:fldCharType="separate"/>
+      </w:r>
+      <w:r>
+        <w:rPr>
           <w:noProof/>
           <w:sz w:val="24"/>
           <w:szCs w:val="24"/>
         </w:rPr>
+        <w:t>2</w:t>
+      </w:r>
+      <w:r>
+        <w:rPr>
+          <w:sz w:val="24"/>
+          <w:szCs w:val="24"/>
+        </w:rPr>
+        <w:fldChar w:fldCharType="end"/>
+      </w:r>
+      <w:r>
+        <w:rPr>
+          <w:sz w:val="24"/>
+          <w:szCs w:val="24"/>
+        </w:rPr>
+        <w:t>: Sequence Diagram of the "Create Graph" Requirement</w:t>
+      </w:r>
+    </w:p>
+    <w:p>
+      <w:pPr>
+        <w:jc w:val="center"/>
+        <w:rPr>
+          <w:sz w:val="24"/>
+          <w:szCs w:val="24"/>
+        </w:rPr>
+      </w:pPr>
+      <w:r>
+        <w:rPr>
+          <w:noProof/>
+          <w:sz w:val="24"/>
+          <w:szCs w:val="24"/>
+        </w:rPr>
         <w:drawing>
-          <wp:anchor distT="0" distB="0" distL="114300" distR="114300" simplePos="0" relativeHeight="251658240" behindDoc="0" locked="0" layoutInCell="1" allowOverlap="1" wp14:anchorId="4F589C6E" wp14:editId="15760314">
-            <wp:simplePos x="0" y="0"/>
-            <wp:positionH relativeFrom="margin">
-              <wp:posOffset>742315</wp:posOffset>
-            </wp:positionH>
-            <wp:positionV relativeFrom="paragraph">
-              <wp:posOffset>237490</wp:posOffset>
-            </wp:positionV>
-            <wp:extent cx="4374515" cy="5558790"/>
-            <wp:effectExtent l="0" t="0" r="6985" b="3810"/>
-            <wp:wrapTopAndBottom/>
+          <wp:inline distT="0" distB="0" distL="0" distR="0">
+            <wp:extent cx="5943600" cy="4182110"/>
+            <wp:effectExtent l="0" t="0" r="0" b="8890"/>
             <wp:docPr id="5" name="Picture 5"/>
             <wp:cNvGraphicFramePr>
               <a:graphicFrameLocks xmlns:a="http://schemas.openxmlformats.org/drawingml/2006/main" noChangeAspect="1"/>
@@ -690,7 +1311,7 @@
               <a:graphicData uri="http://schemas.openxmlformats.org/drawingml/2006/picture">
                 <pic:pic xmlns:pic="http://schemas.openxmlformats.org/drawingml/2006/picture">
                   <pic:nvPicPr>
-                    <pic:cNvPr id="5" name="PlasmaGraph - Views.png"/>
+                    <pic:cNvPr id="5" name="FR-04.png"/>
                     <pic:cNvPicPr/>
                   </pic:nvPicPr>
                   <pic:blipFill>
@@ -708,7 +1329,7 @@
                   <pic:spPr>
                     <a:xfrm>
                       <a:off x="0" y="0"/>
-                      <a:ext cx="4374515" cy="5558790"/>
+                      <a:ext cx="5943600" cy="4182110"/>
                     </a:xfrm>
                     <a:prstGeom prst="rect">
                       <a:avLst/>
@@ -717,159 +1338,8 @@
                 </pic:pic>
               </a:graphicData>
             </a:graphic>
-            <wp14:sizeRelH relativeFrom="page">
-              <wp14:pctWidth>0</wp14:pctWidth>
-            </wp14:sizeRelH>
-            <wp14:sizeRelV relativeFrom="page">
-              <wp14:pctHeight>0</wp14:pctHeight>
-            </wp14:sizeRelV>
-          </wp:anchor>
+          </wp:inline>
         </w:drawing>
-      </w:r>
-      <w:r>
-        <w:rPr>
-          <w:sz w:val="24"/>
-          <w:szCs w:val="24"/>
-        </w:rPr>
-        <w:t xml:space="preserve">Figure </w:t>
-      </w:r>
-      <w:r>
-        <w:rPr>
-          <w:sz w:val="24"/>
-          <w:szCs w:val="24"/>
-        </w:rPr>
-        <w:fldChar w:fldCharType="begin"/>
-      </w:r>
-      <w:r>
-        <w:rPr>
-          <w:sz w:val="24"/>
-          <w:szCs w:val="24"/>
-        </w:rPr>
-        <w:instrText xml:space="preserve"> SEQ Figure \* ARABIC </w:instrText>
-      </w:r>
-      <w:r>
-        <w:rPr>
-          <w:sz w:val="24"/>
-          <w:szCs w:val="24"/>
-        </w:rPr>
-        <w:fldChar w:fldCharType="separate"/>
-      </w:r>
-      <w:r>
-        <w:rPr>
-          <w:noProof/>
-          <w:sz w:val="24"/>
-          <w:szCs w:val="24"/>
-        </w:rPr>
-        <w:t>2</w:t>
-      </w:r>
-      <w:r>
-        <w:rPr>
-          <w:sz w:val="24"/>
-          <w:szCs w:val="24"/>
-        </w:rPr>
-        <w:fldChar w:fldCharType="end"/>
-      </w:r>
-      <w:r>
-        <w:rPr>
-          <w:sz w:val="24"/>
-          <w:szCs w:val="24"/>
-        </w:rPr>
-        <w:t>: Program GUI Settings</w:t>
-      </w:r>
-    </w:p>
-    <w:p/>
-    <w:p>
-      <w:pPr>
-        <w:ind w:firstLine="720"/>
-      </w:pPr>
-      <w:r>
-        <w:lastRenderedPageBreak/>
-        <w:t>The Graphical User Interface (GUI), as shown above, provides the tools to manipulate graphs into the desired shape. The interface is separated into two sections:</w:t>
-      </w:r>
-    </w:p>
-    <w:p>
-      <w:pPr>
-        <w:pStyle w:val="ListParagraph"/>
-        <w:numPr>
-          <w:ilvl w:val="0"/>
-          <w:numId w:val="4"/>
-        </w:numPr>
-      </w:pPr>
-      <w:r>
-        <w:t>Data Settings: This window handles options related to the visual components of the graph’s data, such as columns to graph, column axis names, graph title, and grouping column.</w:t>
-      </w:r>
-    </w:p>
-    <w:p>
-      <w:pPr>
-        <w:pStyle w:val="ListParagraph"/>
-        <w:numPr>
-          <w:ilvl w:val="0"/>
-          <w:numId w:val="4"/>
-        </w:numPr>
-      </w:pPr>
-      <w:r>
-        <w:t>Tool Settings: This window handles options related to the optional tools available in PlasmaGraph, such as the Interpolation or Outlier Search capabilities.</w:t>
-      </w:r>
-    </w:p>
-    <w:p>
-      <w:pPr>
-        <w:ind w:firstLine="360"/>
-      </w:pPr>
-      <w:r>
-        <w:t>Furthermore, the program allows the user to view the data contained in the file via the “View Data” option on the Menu Bar.</w:t>
-      </w:r>
-    </w:p>
-    <w:p>
-      <w:pPr>
-        <w:pStyle w:val="Heading1"/>
-      </w:pPr>
-      <w:r>
-        <w:t>Graphing</w:t>
-      </w:r>
-    </w:p>
-    <w:p>
-      <w:r>
-        <w:tab/>
-        <w:t>PlasmaGraph utilizes the tools provided by the Java-based “JFreeChart” library</w:t>
-      </w:r>
-      <w:sdt>
-        <w:sdtPr>
-          <w:id w:val="1500850964"/>
-          <w:citation/>
-        </w:sdtPr>
-        <w:sdtEndPr/>
-        <w:sdtContent>
-          <w:r>
-            <w:fldChar w:fldCharType="begin"/>
-          </w:r>
-          <w:r>
-            <w:instrText xml:space="preserve"> CITATION JFREE \l 1033 </w:instrText>
-          </w:r>
-          <w:r>
-            <w:fldChar w:fldCharType="separate"/>
-          </w:r>
-          <w:r>
-            <w:rPr>
-              <w:noProof/>
-            </w:rPr>
-            <w:t xml:space="preserve"> </w:t>
-          </w:r>
-          <w:r>
-            <w:rPr>
-              <w:noProof/>
-            </w:rPr>
-            <w:t>[4]</w:t>
-          </w:r>
-          <w:r>
-            <w:fldChar w:fldCharType="end"/>
-          </w:r>
-        </w:sdtContent>
-      </w:sdt>
-      <w:r>
-        <w:t xml:space="preserve"> in order to create graphs. The program obtains the translated data file and, alongside the options selected via the GUI, is able to pro</w:t>
-      </w:r>
-      <w:r>
-        <w:t>vide a graph representative of what the user selected.</w:t>
       </w:r>
     </w:p>
     <w:p>
@@ -886,6 +1356,7 @@
           <w:sz w:val="24"/>
           <w:szCs w:val="24"/>
         </w:rPr>
+        <w:lastRenderedPageBreak/>
         <w:t xml:space="preserve">Figure </w:t>
       </w:r>
       <w:r>
@@ -931,16 +1402,14 @@
         </w:rPr>
         <w:t>: Example PlasmaGraph Graph</w:t>
       </w:r>
-    </w:p>
-    <w:p>
       <w:r>
         <w:rPr>
           <w:noProof/>
         </w:rPr>
         <w:drawing>
-          <wp:inline distT="0" distB="0" distL="0" distR="0">
-            <wp:extent cx="5943600" cy="3670935"/>
-            <wp:effectExtent l="0" t="0" r="0" b="5715"/>
+          <wp:inline distT="0" distB="0" distL="0" distR="0" wp14:anchorId="0D79B326" wp14:editId="10DA6FA8">
+            <wp:extent cx="4953000" cy="3059113"/>
+            <wp:effectExtent l="0" t="0" r="0" b="8255"/>
             <wp:docPr id="4" name="Picture 4"/>
             <wp:cNvGraphicFramePr>
               <a:graphicFrameLocks xmlns:a="http://schemas.openxmlformats.org/drawingml/2006/main" noChangeAspect="1"/>
@@ -967,7 +1436,7 @@
                   <pic:spPr>
                     <a:xfrm>
                       <a:off x="0" y="0"/>
-                      <a:ext cx="5943600" cy="3670935"/>
+                      <a:ext cx="4990230" cy="3082107"/>
                     </a:xfrm>
                     <a:prstGeom prst="rect">
                       <a:avLst/>
@@ -989,14 +1458,560 @@
       </w:r>
     </w:p>
     <w:p>
+      <w:pPr>
+        <w:rPr>
+          <w:sz w:val="24"/>
+          <w:szCs w:val="24"/>
+        </w:rPr>
+      </w:pPr>
       <w:r>
         <w:tab/>
       </w:r>
       <w:r>
-        <w:t>PlasmaGraph is a user interface-driven graphing solution with a good number of available data analysis tools. Its open-source nature will allow parties interested in its development, whether they may be a part of the PUPR Plasma Laboratory or not, to help in its development. Through the work performed in this project, we are confident that PlasmaGraph will be a very important tool for the laboratory.</w:t>
-      </w:r>
-    </w:p>
-    <w:p/>
+        <w:rPr>
+          <w:sz w:val="24"/>
+          <w:szCs w:val="24"/>
+        </w:rPr>
+        <w:t>After a comprehensive set of test</w:t>
+      </w:r>
+      <w:r>
+        <w:rPr>
+          <w:sz w:val="24"/>
+          <w:szCs w:val="24"/>
+        </w:rPr>
+        <w:t>s</w:t>
+      </w:r>
+      <w:r>
+        <w:rPr>
+          <w:sz w:val="24"/>
+          <w:szCs w:val="24"/>
+        </w:rPr>
+        <w:t>, PlasmaGraph has been proven to be a powerfu</w:t>
+      </w:r>
+      <w:r>
+        <w:rPr>
+          <w:sz w:val="24"/>
+          <w:szCs w:val="24"/>
+        </w:rPr>
+        <w:t>l graphing tool. Its testing encompasses all requirements listed in the SRS, as well as a variety of internal functions that PlasmaGraph uses in order to support its requirements. Manual tests were made using black box methods, while automated tests were made using white box methods. Therefore, we are confident this program will be a useful addition to the Plasma Laboratory’s data analysis tools.</w:t>
+      </w:r>
+    </w:p>
+    <w:p>
+      <w:pPr>
+        <w:pStyle w:val="Caption"/>
+        <w:jc w:val="center"/>
+        <w:rPr>
+          <w:sz w:val="24"/>
+          <w:szCs w:val="24"/>
+        </w:rPr>
+      </w:pPr>
+      <w:r>
+        <w:rPr>
+          <w:sz w:val="24"/>
+          <w:szCs w:val="24"/>
+        </w:rPr>
+        <w:t xml:space="preserve">Table </w:t>
+      </w:r>
+      <w:r>
+        <w:rPr>
+          <w:sz w:val="24"/>
+          <w:szCs w:val="24"/>
+        </w:rPr>
+        <w:fldChar w:fldCharType="begin"/>
+      </w:r>
+      <w:r>
+        <w:rPr>
+          <w:sz w:val="24"/>
+          <w:szCs w:val="24"/>
+        </w:rPr>
+        <w:instrText xml:space="preserve"> SEQ Table \* ARABIC </w:instrText>
+      </w:r>
+      <w:r>
+        <w:rPr>
+          <w:sz w:val="24"/>
+          <w:szCs w:val="24"/>
+        </w:rPr>
+        <w:fldChar w:fldCharType="separate"/>
+      </w:r>
+      <w:r>
+        <w:rPr>
+          <w:noProof/>
+          <w:sz w:val="24"/>
+          <w:szCs w:val="24"/>
+        </w:rPr>
+        <w:t>1</w:t>
+      </w:r>
+      <w:r>
+        <w:rPr>
+          <w:sz w:val="24"/>
+          <w:szCs w:val="24"/>
+        </w:rPr>
+        <w:fldChar w:fldCharType="end"/>
+      </w:r>
+      <w:r>
+        <w:rPr>
+          <w:sz w:val="24"/>
+          <w:szCs w:val="24"/>
+        </w:rPr>
+        <w:t>: PlasmaGraph Budget, Compressed</w:t>
+      </w:r>
+    </w:p>
+    <w:tbl>
+      <w:tblPr>
+        <w:tblW w:w="4320" w:type="dxa"/>
+        <w:jc w:val="center"/>
+        <w:tblLook w:val="04A0" w:firstRow="1" w:lastRow="0" w:firstColumn="1" w:lastColumn="0" w:noHBand="0" w:noVBand="1"/>
+      </w:tblPr>
+      <w:tblGrid>
+        <w:gridCol w:w="2523"/>
+        <w:gridCol w:w="1797"/>
+      </w:tblGrid>
+      <w:tr>
+        <w:trPr>
+          <w:trHeight w:val="330"/>
+          <w:jc w:val="center"/>
+        </w:trPr>
+        <w:tc>
+          <w:tcPr>
+            <w:tcW w:w="4320" w:type="dxa"/>
+            <w:gridSpan w:val="2"/>
+            <w:tcBorders>
+              <w:top w:val="double" w:sz="6" w:space="0" w:color="3F3F3F"/>
+              <w:left w:val="double" w:sz="6" w:space="0" w:color="3F3F3F"/>
+              <w:bottom w:val="nil"/>
+              <w:right w:val="double" w:sz="6" w:space="0" w:color="3F3F3F"/>
+            </w:tcBorders>
+            <w:shd w:val="clear" w:color="000000" w:fill="A5A5A5"/>
+            <w:noWrap/>
+            <w:vAlign w:val="bottom"/>
+            <w:hideMark/>
+          </w:tcPr>
+          <w:p>
+            <w:pPr>
+              <w:spacing w:after="0" w:line="240" w:lineRule="auto"/>
+              <w:jc w:val="center"/>
+              <w:rPr>
+                <w:rFonts w:ascii="Calibri" w:eastAsia="Times New Roman" w:hAnsi="Calibri" w:cs="Times New Roman"/>
+                <w:b/>
+                <w:bCs/>
+                <w:color w:val="FFFFFF"/>
+              </w:rPr>
+            </w:pPr>
+            <w:r>
+              <w:rPr>
+                <w:rFonts w:ascii="Calibri" w:eastAsia="Times New Roman" w:hAnsi="Calibri" w:cs="Times New Roman"/>
+                <w:b/>
+                <w:bCs/>
+                <w:color w:val="FFFFFF"/>
+              </w:rPr>
+              <w:t>PlasmaGraph Budget</w:t>
+            </w:r>
+          </w:p>
+        </w:tc>
+      </w:tr>
+      <w:tr>
+        <w:trPr>
+          <w:trHeight w:val="405"/>
+          <w:jc w:val="center"/>
+        </w:trPr>
+        <w:tc>
+          <w:tcPr>
+            <w:tcW w:w="2523" w:type="dxa"/>
+            <w:tcBorders>
+              <w:top w:val="single" w:sz="8" w:space="0" w:color="auto"/>
+              <w:left w:val="single" w:sz="8" w:space="0" w:color="auto"/>
+              <w:bottom w:val="double" w:sz="6" w:space="0" w:color="auto"/>
+              <w:right w:val="single" w:sz="4" w:space="0" w:color="auto"/>
+            </w:tcBorders>
+            <w:shd w:val="clear" w:color="auto" w:fill="auto"/>
+            <w:noWrap/>
+            <w:vAlign w:val="bottom"/>
+            <w:hideMark/>
+          </w:tcPr>
+          <w:p>
+            <w:pPr>
+              <w:spacing w:after="0" w:line="240" w:lineRule="auto"/>
+              <w:jc w:val="right"/>
+              <w:rPr>
+                <w:rFonts w:ascii="Calibri" w:eastAsia="Times New Roman" w:hAnsi="Calibri" w:cs="Times New Roman"/>
+                <w:b/>
+                <w:bCs/>
+                <w:color w:val="44546A"/>
+                <w:sz w:val="30"/>
+                <w:szCs w:val="30"/>
+              </w:rPr>
+            </w:pPr>
+            <w:r>
+              <w:rPr>
+                <w:rFonts w:ascii="Calibri" w:eastAsia="Times New Roman" w:hAnsi="Calibri" w:cs="Times New Roman"/>
+                <w:b/>
+                <w:bCs/>
+                <w:color w:val="44546A"/>
+                <w:sz w:val="30"/>
+                <w:szCs w:val="30"/>
+              </w:rPr>
+              <w:t>Section</w:t>
+            </w:r>
+          </w:p>
+        </w:tc>
+        <w:tc>
+          <w:tcPr>
+            <w:tcW w:w="1797" w:type="dxa"/>
+            <w:tcBorders>
+              <w:top w:val="single" w:sz="8" w:space="0" w:color="auto"/>
+              <w:left w:val="nil"/>
+              <w:bottom w:val="double" w:sz="6" w:space="0" w:color="auto"/>
+              <w:right w:val="single" w:sz="8" w:space="0" w:color="000000"/>
+            </w:tcBorders>
+            <w:shd w:val="clear" w:color="auto" w:fill="auto"/>
+            <w:noWrap/>
+            <w:vAlign w:val="bottom"/>
+            <w:hideMark/>
+          </w:tcPr>
+          <w:p>
+            <w:pPr>
+              <w:spacing w:after="0" w:line="240" w:lineRule="auto"/>
+              <w:jc w:val="center"/>
+              <w:rPr>
+                <w:rFonts w:ascii="Calibri" w:eastAsia="Times New Roman" w:hAnsi="Calibri" w:cs="Times New Roman"/>
+                <w:b/>
+                <w:bCs/>
+                <w:color w:val="44546A"/>
+                <w:sz w:val="30"/>
+                <w:szCs w:val="30"/>
+              </w:rPr>
+            </w:pPr>
+            <w:r>
+              <w:rPr>
+                <w:rFonts w:ascii="Calibri" w:eastAsia="Times New Roman" w:hAnsi="Calibri" w:cs="Times New Roman"/>
+                <w:b/>
+                <w:bCs/>
+                <w:color w:val="44546A"/>
+                <w:sz w:val="30"/>
+                <w:szCs w:val="30"/>
+              </w:rPr>
+              <w:t>Cost</w:t>
+            </w:r>
+          </w:p>
+        </w:tc>
+      </w:tr>
+      <w:tr>
+        <w:trPr>
+          <w:trHeight w:val="315"/>
+          <w:jc w:val="center"/>
+        </w:trPr>
+        <w:tc>
+          <w:tcPr>
+            <w:tcW w:w="2523" w:type="dxa"/>
+            <w:tcBorders>
+              <w:top w:val="nil"/>
+              <w:left w:val="single" w:sz="8" w:space="0" w:color="auto"/>
+              <w:bottom w:val="single" w:sz="4" w:space="0" w:color="auto"/>
+              <w:right w:val="single" w:sz="4" w:space="0" w:color="auto"/>
+            </w:tcBorders>
+            <w:shd w:val="clear" w:color="auto" w:fill="auto"/>
+            <w:noWrap/>
+            <w:vAlign w:val="bottom"/>
+            <w:hideMark/>
+          </w:tcPr>
+          <w:p>
+            <w:pPr>
+              <w:spacing w:after="0" w:line="240" w:lineRule="auto"/>
+              <w:jc w:val="right"/>
+              <w:rPr>
+                <w:rFonts w:ascii="Calibri" w:eastAsia="Times New Roman" w:hAnsi="Calibri" w:cs="Times New Roman"/>
+                <w:color w:val="000000"/>
+              </w:rPr>
+            </w:pPr>
+            <w:r>
+              <w:rPr>
+                <w:rFonts w:ascii="Calibri" w:eastAsia="Times New Roman" w:hAnsi="Calibri" w:cs="Times New Roman"/>
+                <w:color w:val="000000"/>
+              </w:rPr>
+              <w:t>Hardware</w:t>
+            </w:r>
+          </w:p>
+        </w:tc>
+        <w:tc>
+          <w:tcPr>
+            <w:tcW w:w="1797" w:type="dxa"/>
+            <w:tcBorders>
+              <w:top w:val="nil"/>
+              <w:left w:val="nil"/>
+              <w:bottom w:val="single" w:sz="4" w:space="0" w:color="auto"/>
+              <w:right w:val="single" w:sz="8" w:space="0" w:color="000000"/>
+            </w:tcBorders>
+            <w:shd w:val="clear" w:color="auto" w:fill="auto"/>
+            <w:noWrap/>
+            <w:vAlign w:val="bottom"/>
+            <w:hideMark/>
+          </w:tcPr>
+          <w:p>
+            <w:pPr>
+              <w:spacing w:after="0" w:line="240" w:lineRule="auto"/>
+              <w:jc w:val="center"/>
+              <w:rPr>
+                <w:rFonts w:ascii="Calibri" w:eastAsia="Times New Roman" w:hAnsi="Calibri" w:cs="Times New Roman"/>
+                <w:color w:val="000000"/>
+              </w:rPr>
+            </w:pPr>
+            <w:r>
+              <w:rPr>
+                <w:rFonts w:ascii="Calibri" w:eastAsia="Times New Roman" w:hAnsi="Calibri" w:cs="Times New Roman"/>
+                <w:color w:val="000000"/>
+              </w:rPr>
+              <w:t>$</w:t>
+            </w:r>
+            <w:r>
+              <w:rPr>
+                <w:rFonts w:ascii="Calibri" w:eastAsia="Times New Roman" w:hAnsi="Calibri" w:cs="Times New Roman"/>
+                <w:color w:val="000000"/>
+              </w:rPr>
+              <w:t>1,955.99</w:t>
+            </w:r>
+          </w:p>
+        </w:tc>
+      </w:tr>
+      <w:tr>
+        <w:trPr>
+          <w:trHeight w:val="300"/>
+          <w:jc w:val="center"/>
+        </w:trPr>
+        <w:tc>
+          <w:tcPr>
+            <w:tcW w:w="2523" w:type="dxa"/>
+            <w:tcBorders>
+              <w:top w:val="nil"/>
+              <w:left w:val="single" w:sz="8" w:space="0" w:color="auto"/>
+              <w:bottom w:val="single" w:sz="4" w:space="0" w:color="auto"/>
+              <w:right w:val="single" w:sz="4" w:space="0" w:color="auto"/>
+            </w:tcBorders>
+            <w:shd w:val="clear" w:color="auto" w:fill="auto"/>
+            <w:noWrap/>
+            <w:vAlign w:val="bottom"/>
+            <w:hideMark/>
+          </w:tcPr>
+          <w:p>
+            <w:pPr>
+              <w:spacing w:after="0" w:line="240" w:lineRule="auto"/>
+              <w:jc w:val="right"/>
+              <w:rPr>
+                <w:rFonts w:ascii="Calibri" w:eastAsia="Times New Roman" w:hAnsi="Calibri" w:cs="Times New Roman"/>
+                <w:color w:val="000000"/>
+              </w:rPr>
+            </w:pPr>
+            <w:r>
+              <w:rPr>
+                <w:rFonts w:ascii="Calibri" w:eastAsia="Times New Roman" w:hAnsi="Calibri" w:cs="Times New Roman"/>
+                <w:color w:val="000000"/>
+              </w:rPr>
+              <w:t>Software</w:t>
+            </w:r>
+          </w:p>
+        </w:tc>
+        <w:tc>
+          <w:tcPr>
+            <w:tcW w:w="1797" w:type="dxa"/>
+            <w:tcBorders>
+              <w:top w:val="single" w:sz="4" w:space="0" w:color="auto"/>
+              <w:left w:val="nil"/>
+              <w:bottom w:val="single" w:sz="4" w:space="0" w:color="auto"/>
+              <w:right w:val="single" w:sz="8" w:space="0" w:color="000000"/>
+            </w:tcBorders>
+            <w:shd w:val="clear" w:color="auto" w:fill="auto"/>
+            <w:noWrap/>
+            <w:vAlign w:val="bottom"/>
+            <w:hideMark/>
+          </w:tcPr>
+          <w:p>
+            <w:pPr>
+              <w:spacing w:after="0" w:line="240" w:lineRule="auto"/>
+              <w:jc w:val="center"/>
+              <w:rPr>
+                <w:rFonts w:ascii="Calibri" w:eastAsia="Times New Roman" w:hAnsi="Calibri" w:cs="Times New Roman"/>
+                <w:color w:val="000000"/>
+              </w:rPr>
+            </w:pPr>
+            <w:r>
+              <w:rPr>
+                <w:rFonts w:ascii="Calibri" w:eastAsia="Times New Roman" w:hAnsi="Calibri" w:cs="Times New Roman"/>
+                <w:color w:val="000000"/>
+              </w:rPr>
+              <w:t xml:space="preserve"> $1,989.95 </w:t>
+            </w:r>
+          </w:p>
+        </w:tc>
+      </w:tr>
+      <w:tr>
+        <w:trPr>
+          <w:trHeight w:val="315"/>
+          <w:jc w:val="center"/>
+        </w:trPr>
+        <w:tc>
+          <w:tcPr>
+            <w:tcW w:w="2523" w:type="dxa"/>
+            <w:tcBorders>
+              <w:top w:val="nil"/>
+              <w:left w:val="single" w:sz="8" w:space="0" w:color="auto"/>
+              <w:bottom w:val="single" w:sz="8" w:space="0" w:color="auto"/>
+              <w:right w:val="single" w:sz="4" w:space="0" w:color="auto"/>
+            </w:tcBorders>
+            <w:shd w:val="clear" w:color="auto" w:fill="auto"/>
+            <w:noWrap/>
+            <w:vAlign w:val="bottom"/>
+            <w:hideMark/>
+          </w:tcPr>
+          <w:p>
+            <w:pPr>
+              <w:spacing w:after="0" w:line="240" w:lineRule="auto"/>
+              <w:jc w:val="right"/>
+              <w:rPr>
+                <w:rFonts w:ascii="Calibri" w:eastAsia="Times New Roman" w:hAnsi="Calibri" w:cs="Times New Roman"/>
+                <w:color w:val="000000"/>
+              </w:rPr>
+            </w:pPr>
+            <w:r>
+              <w:rPr>
+                <w:rFonts w:ascii="Calibri" w:eastAsia="Times New Roman" w:hAnsi="Calibri" w:cs="Times New Roman"/>
+                <w:color w:val="000000"/>
+              </w:rPr>
+              <w:t>Personnel and Locations</w:t>
+            </w:r>
+          </w:p>
+        </w:tc>
+        <w:tc>
+          <w:tcPr>
+            <w:tcW w:w="1797" w:type="dxa"/>
+            <w:tcBorders>
+              <w:top w:val="single" w:sz="4" w:space="0" w:color="auto"/>
+              <w:left w:val="nil"/>
+              <w:bottom w:val="single" w:sz="8" w:space="0" w:color="auto"/>
+              <w:right w:val="single" w:sz="8" w:space="0" w:color="000000"/>
+            </w:tcBorders>
+            <w:shd w:val="clear" w:color="auto" w:fill="auto"/>
+            <w:noWrap/>
+            <w:vAlign w:val="bottom"/>
+            <w:hideMark/>
+          </w:tcPr>
+          <w:p>
+            <w:pPr>
+              <w:spacing w:after="0" w:line="240" w:lineRule="auto"/>
+              <w:jc w:val="center"/>
+              <w:rPr>
+                <w:rFonts w:ascii="Calibri" w:eastAsia="Times New Roman" w:hAnsi="Calibri" w:cs="Times New Roman"/>
+                <w:color w:val="000000"/>
+              </w:rPr>
+            </w:pPr>
+            <w:r>
+              <w:rPr>
+                <w:rFonts w:ascii="Calibri" w:eastAsia="Times New Roman" w:hAnsi="Calibri" w:cs="Times New Roman"/>
+                <w:color w:val="000000"/>
+              </w:rPr>
+              <w:t xml:space="preserve"> $74,000.00 </w:t>
+            </w:r>
+          </w:p>
+        </w:tc>
+      </w:tr>
+    </w:tbl>
+    <w:p>
+      <w:pPr>
+        <w:rPr>
+          <w:sz w:val="24"/>
+          <w:szCs w:val="24"/>
+        </w:rPr>
+      </w:pPr>
+    </w:p>
+    <w:p>
+      <w:pPr>
+        <w:pStyle w:val="Heading1"/>
+      </w:pPr>
+      <w:r>
+        <w:t>Future Feature Requirements</w:t>
+      </w:r>
+    </w:p>
+    <w:p>
+      <w:pPr>
+        <w:rPr>
+          <w:sz w:val="24"/>
+          <w:szCs w:val="24"/>
+        </w:rPr>
+      </w:pPr>
+      <w:r>
+        <w:rPr>
+          <w:sz w:val="24"/>
+          <w:szCs w:val="24"/>
+        </w:rPr>
+        <w:t>In the future, this program may be able to do the following:</w:t>
+      </w:r>
+    </w:p>
+    <w:p>
+      <w:pPr>
+        <w:pStyle w:val="ListParagraph"/>
+        <w:numPr>
+          <w:ilvl w:val="0"/>
+          <w:numId w:val="11"/>
+        </w:numPr>
+        <w:rPr>
+          <w:sz w:val="24"/>
+          <w:szCs w:val="24"/>
+        </w:rPr>
+      </w:pPr>
+      <w:r>
+        <w:rPr>
+          <w:sz w:val="24"/>
+          <w:szCs w:val="24"/>
+        </w:rPr>
+        <w:t>Create Bar Charts.</w:t>
+      </w:r>
+    </w:p>
+    <w:p>
+      <w:pPr>
+        <w:pStyle w:val="ListParagraph"/>
+        <w:numPr>
+          <w:ilvl w:val="0"/>
+          <w:numId w:val="11"/>
+        </w:numPr>
+        <w:rPr>
+          <w:sz w:val="24"/>
+          <w:szCs w:val="24"/>
+        </w:rPr>
+      </w:pPr>
+      <w:r>
+        <w:rPr>
+          <w:sz w:val="24"/>
+          <w:szCs w:val="24"/>
+        </w:rPr>
+        <w:t>Graph in three dimensions utilizing a third column as an axis.</w:t>
+      </w:r>
+    </w:p>
+    <w:p>
+      <w:pPr>
+        <w:pStyle w:val="ListParagraph"/>
+        <w:numPr>
+          <w:ilvl w:val="0"/>
+          <w:numId w:val="11"/>
+        </w:numPr>
+        <w:rPr>
+          <w:sz w:val="24"/>
+          <w:szCs w:val="24"/>
+        </w:rPr>
+      </w:pPr>
+      <w:r>
+        <w:rPr>
+          <w:sz w:val="24"/>
+          <w:szCs w:val="24"/>
+        </w:rPr>
+        <w:t>Utilize different methods to Interpolate and Search for Outliers.</w:t>
+      </w:r>
+    </w:p>
+    <w:p>
+      <w:pPr>
+        <w:rPr>
+          <w:sz w:val="24"/>
+          <w:szCs w:val="24"/>
+        </w:rPr>
+      </w:pPr>
+    </w:p>
     <w:sdt>
       <w:sdtPr>
         <w:rPr>
@@ -1333,6 +2348,232 @@
 <file path=word/numbering.xml><?xml version="1.0" encoding="utf-8"?>
 <w:numbering xmlns:wpc="http://schemas.microsoft.com/office/word/2010/wordprocessingCanvas" xmlns:mc="http://schemas.openxmlformats.org/markup-compatibility/2006" xmlns:o="urn:schemas-microsoft-com:office:office" xmlns:r="http://schemas.openxmlformats.org/officeDocument/2006/relationships" xmlns:m="http://schemas.openxmlformats.org/officeDocument/2006/math" xmlns:v="urn:schemas-microsoft-com:vml" xmlns:wp14="http://schemas.microsoft.com/office/word/2010/wordprocessingDrawing" xmlns:wp="http://schemas.openxmlformats.org/drawingml/2006/wordprocessingDrawing" xmlns:w10="urn:schemas-microsoft-com:office:word" xmlns:w="http://schemas.openxmlformats.org/wordprocessingml/2006/main" xmlns:w14="http://schemas.microsoft.com/office/word/2010/wordml" xmlns:w15="http://schemas.microsoft.com/office/word/2012/wordml" xmlns:wpg="http://schemas.microsoft.com/office/word/2010/wordprocessingGroup" xmlns:wpi="http://schemas.microsoft.com/office/word/2010/wordprocessingInk" xmlns:wne="http://schemas.microsoft.com/office/word/2006/wordml" xmlns:wps="http://schemas.microsoft.com/office/word/2010/wordprocessingShape" mc:Ignorable="w14 w15 wp14">
   <w:abstractNum w:abstractNumId="0">
+    <w:nsid w:val="019C6954"/>
+    <w:multiLevelType w:val="hybridMultilevel"/>
+    <w:tmpl w:val="FE7EF394"/>
+    <w:lvl w:ilvl="0" w:tplc="04090001">
+      <w:start w:val="1"/>
+      <w:numFmt w:val="bullet"/>
+      <w:lvlText w:val=""/>
+      <w:lvlJc w:val="left"/>
+      <w:pPr>
+        <w:ind w:left="360" w:hanging="360"/>
+      </w:pPr>
+      <w:rPr>
+        <w:rFonts w:ascii="Symbol" w:hAnsi="Symbol" w:hint="default"/>
+      </w:rPr>
+    </w:lvl>
+    <w:lvl w:ilvl="1" w:tplc="04090003" w:tentative="1">
+      <w:start w:val="1"/>
+      <w:numFmt w:val="bullet"/>
+      <w:lvlText w:val="o"/>
+      <w:lvlJc w:val="left"/>
+      <w:pPr>
+        <w:ind w:left="1080" w:hanging="360"/>
+      </w:pPr>
+      <w:rPr>
+        <w:rFonts w:ascii="Courier New" w:hAnsi="Courier New" w:cs="Courier New" w:hint="default"/>
+      </w:rPr>
+    </w:lvl>
+    <w:lvl w:ilvl="2" w:tplc="04090005" w:tentative="1">
+      <w:start w:val="1"/>
+      <w:numFmt w:val="bullet"/>
+      <w:lvlText w:val=""/>
+      <w:lvlJc w:val="left"/>
+      <w:pPr>
+        <w:ind w:left="1800" w:hanging="360"/>
+      </w:pPr>
+      <w:rPr>
+        <w:rFonts w:ascii="Wingdings" w:hAnsi="Wingdings" w:hint="default"/>
+      </w:rPr>
+    </w:lvl>
+    <w:lvl w:ilvl="3" w:tplc="04090001" w:tentative="1">
+      <w:start w:val="1"/>
+      <w:numFmt w:val="bullet"/>
+      <w:lvlText w:val=""/>
+      <w:lvlJc w:val="left"/>
+      <w:pPr>
+        <w:ind w:left="2520" w:hanging="360"/>
+      </w:pPr>
+      <w:rPr>
+        <w:rFonts w:ascii="Symbol" w:hAnsi="Symbol" w:hint="default"/>
+      </w:rPr>
+    </w:lvl>
+    <w:lvl w:ilvl="4" w:tplc="04090003" w:tentative="1">
+      <w:start w:val="1"/>
+      <w:numFmt w:val="bullet"/>
+      <w:lvlText w:val="o"/>
+      <w:lvlJc w:val="left"/>
+      <w:pPr>
+        <w:ind w:left="3240" w:hanging="360"/>
+      </w:pPr>
+      <w:rPr>
+        <w:rFonts w:ascii="Courier New" w:hAnsi="Courier New" w:cs="Courier New" w:hint="default"/>
+      </w:rPr>
+    </w:lvl>
+    <w:lvl w:ilvl="5" w:tplc="04090005" w:tentative="1">
+      <w:start w:val="1"/>
+      <w:numFmt w:val="bullet"/>
+      <w:lvlText w:val=""/>
+      <w:lvlJc w:val="left"/>
+      <w:pPr>
+        <w:ind w:left="3960" w:hanging="360"/>
+      </w:pPr>
+      <w:rPr>
+        <w:rFonts w:ascii="Wingdings" w:hAnsi="Wingdings" w:hint="default"/>
+      </w:rPr>
+    </w:lvl>
+    <w:lvl w:ilvl="6" w:tplc="04090001" w:tentative="1">
+      <w:start w:val="1"/>
+      <w:numFmt w:val="bullet"/>
+      <w:lvlText w:val=""/>
+      <w:lvlJc w:val="left"/>
+      <w:pPr>
+        <w:ind w:left="4680" w:hanging="360"/>
+      </w:pPr>
+      <w:rPr>
+        <w:rFonts w:ascii="Symbol" w:hAnsi="Symbol" w:hint="default"/>
+      </w:rPr>
+    </w:lvl>
+    <w:lvl w:ilvl="7" w:tplc="04090003" w:tentative="1">
+      <w:start w:val="1"/>
+      <w:numFmt w:val="bullet"/>
+      <w:lvlText w:val="o"/>
+      <w:lvlJc w:val="left"/>
+      <w:pPr>
+        <w:ind w:left="5400" w:hanging="360"/>
+      </w:pPr>
+      <w:rPr>
+        <w:rFonts w:ascii="Courier New" w:hAnsi="Courier New" w:cs="Courier New" w:hint="default"/>
+      </w:rPr>
+    </w:lvl>
+    <w:lvl w:ilvl="8" w:tplc="04090005" w:tentative="1">
+      <w:start w:val="1"/>
+      <w:numFmt w:val="bullet"/>
+      <w:lvlText w:val=""/>
+      <w:lvlJc w:val="left"/>
+      <w:pPr>
+        <w:ind w:left="6120" w:hanging="360"/>
+      </w:pPr>
+      <w:rPr>
+        <w:rFonts w:ascii="Wingdings" w:hAnsi="Wingdings" w:hint="default"/>
+      </w:rPr>
+    </w:lvl>
+  </w:abstractNum>
+  <w:abstractNum w:abstractNumId="1">
+    <w:nsid w:val="04793695"/>
+    <w:multiLevelType w:val="hybridMultilevel"/>
+    <w:tmpl w:val="5D2A6FEC"/>
+    <w:lvl w:ilvl="0" w:tplc="04090001">
+      <w:start w:val="1"/>
+      <w:numFmt w:val="bullet"/>
+      <w:lvlText w:val=""/>
+      <w:lvlJc w:val="left"/>
+      <w:pPr>
+        <w:ind w:left="720" w:hanging="360"/>
+      </w:pPr>
+      <w:rPr>
+        <w:rFonts w:ascii="Symbol" w:hAnsi="Symbol" w:hint="default"/>
+      </w:rPr>
+    </w:lvl>
+    <w:lvl w:ilvl="1" w:tplc="04090003" w:tentative="1">
+      <w:start w:val="1"/>
+      <w:numFmt w:val="bullet"/>
+      <w:lvlText w:val="o"/>
+      <w:lvlJc w:val="left"/>
+      <w:pPr>
+        <w:ind w:left="1440" w:hanging="360"/>
+      </w:pPr>
+      <w:rPr>
+        <w:rFonts w:ascii="Courier New" w:hAnsi="Courier New" w:cs="Courier New" w:hint="default"/>
+      </w:rPr>
+    </w:lvl>
+    <w:lvl w:ilvl="2" w:tplc="04090005" w:tentative="1">
+      <w:start w:val="1"/>
+      <w:numFmt w:val="bullet"/>
+      <w:lvlText w:val=""/>
+      <w:lvlJc w:val="left"/>
+      <w:pPr>
+        <w:ind w:left="2160" w:hanging="360"/>
+      </w:pPr>
+      <w:rPr>
+        <w:rFonts w:ascii="Wingdings" w:hAnsi="Wingdings" w:hint="default"/>
+      </w:rPr>
+    </w:lvl>
+    <w:lvl w:ilvl="3" w:tplc="04090001" w:tentative="1">
+      <w:start w:val="1"/>
+      <w:numFmt w:val="bullet"/>
+      <w:lvlText w:val=""/>
+      <w:lvlJc w:val="left"/>
+      <w:pPr>
+        <w:ind w:left="2880" w:hanging="360"/>
+      </w:pPr>
+      <w:rPr>
+        <w:rFonts w:ascii="Symbol" w:hAnsi="Symbol" w:hint="default"/>
+      </w:rPr>
+    </w:lvl>
+    <w:lvl w:ilvl="4" w:tplc="04090003" w:tentative="1">
+      <w:start w:val="1"/>
+      <w:numFmt w:val="bullet"/>
+      <w:lvlText w:val="o"/>
+      <w:lvlJc w:val="left"/>
+      <w:pPr>
+        <w:ind w:left="3600" w:hanging="360"/>
+      </w:pPr>
+      <w:rPr>
+        <w:rFonts w:ascii="Courier New" w:hAnsi="Courier New" w:cs="Courier New" w:hint="default"/>
+      </w:rPr>
+    </w:lvl>
+    <w:lvl w:ilvl="5" w:tplc="04090005" w:tentative="1">
+      <w:start w:val="1"/>
+      <w:numFmt w:val="bullet"/>
+      <w:lvlText w:val=""/>
+      <w:lvlJc w:val="left"/>
+      <w:pPr>
+        <w:ind w:left="4320" w:hanging="360"/>
+      </w:pPr>
+      <w:rPr>
+        <w:rFonts w:ascii="Wingdings" w:hAnsi="Wingdings" w:hint="default"/>
+      </w:rPr>
+    </w:lvl>
+    <w:lvl w:ilvl="6" w:tplc="04090001" w:tentative="1">
+      <w:start w:val="1"/>
+      <w:numFmt w:val="bullet"/>
+      <w:lvlText w:val=""/>
+      <w:lvlJc w:val="left"/>
+      <w:pPr>
+        <w:ind w:left="5040" w:hanging="360"/>
+      </w:pPr>
+      <w:rPr>
+        <w:rFonts w:ascii="Symbol" w:hAnsi="Symbol" w:hint="default"/>
+      </w:rPr>
+    </w:lvl>
+    <w:lvl w:ilvl="7" w:tplc="04090003" w:tentative="1">
+      <w:start w:val="1"/>
+      <w:numFmt w:val="bullet"/>
+      <w:lvlText w:val="o"/>
+      <w:lvlJc w:val="left"/>
+      <w:pPr>
+        <w:ind w:left="5760" w:hanging="360"/>
+      </w:pPr>
+      <w:rPr>
+        <w:rFonts w:ascii="Courier New" w:hAnsi="Courier New" w:cs="Courier New" w:hint="default"/>
+      </w:rPr>
+    </w:lvl>
+    <w:lvl w:ilvl="8" w:tplc="04090005" w:tentative="1">
+      <w:start w:val="1"/>
+      <w:numFmt w:val="bullet"/>
+      <w:lvlText w:val=""/>
+      <w:lvlJc w:val="left"/>
+      <w:pPr>
+        <w:ind w:left="6480" w:hanging="360"/>
+      </w:pPr>
+      <w:rPr>
+        <w:rFonts w:ascii="Wingdings" w:hAnsi="Wingdings" w:hint="default"/>
+      </w:rPr>
+    </w:lvl>
+  </w:abstractNum>
+  <w:abstractNum w:abstractNumId="2">
     <w:nsid w:val="12AF6E22"/>
     <w:multiLevelType w:val="multilevel"/>
     <w:tmpl w:val="C8B41B54"/>
@@ -1445,7 +2686,7 @@
       </w:pPr>
     </w:lvl>
   </w:abstractNum>
-  <w:abstractNum w:abstractNumId="1">
+  <w:abstractNum w:abstractNumId="3">
     <w:nsid w:val="251D7953"/>
     <w:multiLevelType w:val="hybridMultilevel"/>
     <w:tmpl w:val="780A7CB8"/>
@@ -1558,7 +2799,7 @@
       </w:rPr>
     </w:lvl>
   </w:abstractNum>
-  <w:abstractNum w:abstractNumId="2">
+  <w:abstractNum w:abstractNumId="4">
     <w:nsid w:val="39B337E6"/>
     <w:multiLevelType w:val="hybridMultilevel"/>
     <w:tmpl w:val="76FCFD7C"/>
@@ -1644,7 +2885,7 @@
       </w:pPr>
     </w:lvl>
   </w:abstractNum>
-  <w:abstractNum w:abstractNumId="3">
+  <w:abstractNum w:abstractNumId="5">
     <w:nsid w:val="598644F6"/>
     <w:multiLevelType w:val="hybridMultilevel"/>
     <w:tmpl w:val="9DDEB526"/>
@@ -1757,7 +2998,7 @@
       </w:rPr>
     </w:lvl>
   </w:abstractNum>
-  <w:abstractNum w:abstractNumId="4">
+  <w:abstractNum w:abstractNumId="6">
     <w:nsid w:val="5B047CD4"/>
     <w:multiLevelType w:val="hybridMultilevel"/>
     <w:tmpl w:val="5E80C2E6"/>
@@ -1870,7 +3111,7 @@
       </w:rPr>
     </w:lvl>
   </w:abstractNum>
-  <w:abstractNum w:abstractNumId="5">
+  <w:abstractNum w:abstractNumId="7">
     <w:nsid w:val="5F022B3D"/>
     <w:multiLevelType w:val="hybridMultilevel"/>
     <w:tmpl w:val="04D00470"/>
@@ -1983,7 +3224,120 @@
       </w:rPr>
     </w:lvl>
   </w:abstractNum>
-  <w:abstractNum w:abstractNumId="6">
+  <w:abstractNum w:abstractNumId="8">
+    <w:nsid w:val="71B154AA"/>
+    <w:multiLevelType w:val="hybridMultilevel"/>
+    <w:tmpl w:val="8A020988"/>
+    <w:lvl w:ilvl="0" w:tplc="04090001">
+      <w:start w:val="1"/>
+      <w:numFmt w:val="bullet"/>
+      <w:lvlText w:val=""/>
+      <w:lvlJc w:val="left"/>
+      <w:pPr>
+        <w:ind w:left="720" w:hanging="360"/>
+      </w:pPr>
+      <w:rPr>
+        <w:rFonts w:ascii="Symbol" w:hAnsi="Symbol" w:hint="default"/>
+      </w:rPr>
+    </w:lvl>
+    <w:lvl w:ilvl="1" w:tplc="04090003" w:tentative="1">
+      <w:start w:val="1"/>
+      <w:numFmt w:val="bullet"/>
+      <w:lvlText w:val="o"/>
+      <w:lvlJc w:val="left"/>
+      <w:pPr>
+        <w:ind w:left="1440" w:hanging="360"/>
+      </w:pPr>
+      <w:rPr>
+        <w:rFonts w:ascii="Courier New" w:hAnsi="Courier New" w:cs="Courier New" w:hint="default"/>
+      </w:rPr>
+    </w:lvl>
+    <w:lvl w:ilvl="2" w:tplc="04090005" w:tentative="1">
+      <w:start w:val="1"/>
+      <w:numFmt w:val="bullet"/>
+      <w:lvlText w:val=""/>
+      <w:lvlJc w:val="left"/>
+      <w:pPr>
+        <w:ind w:left="2160" w:hanging="360"/>
+      </w:pPr>
+      <w:rPr>
+        <w:rFonts w:ascii="Wingdings" w:hAnsi="Wingdings" w:hint="default"/>
+      </w:rPr>
+    </w:lvl>
+    <w:lvl w:ilvl="3" w:tplc="04090001" w:tentative="1">
+      <w:start w:val="1"/>
+      <w:numFmt w:val="bullet"/>
+      <w:lvlText w:val=""/>
+      <w:lvlJc w:val="left"/>
+      <w:pPr>
+        <w:ind w:left="2880" w:hanging="360"/>
+      </w:pPr>
+      <w:rPr>
+        <w:rFonts w:ascii="Symbol" w:hAnsi="Symbol" w:hint="default"/>
+      </w:rPr>
+    </w:lvl>
+    <w:lvl w:ilvl="4" w:tplc="04090003" w:tentative="1">
+      <w:start w:val="1"/>
+      <w:numFmt w:val="bullet"/>
+      <w:lvlText w:val="o"/>
+      <w:lvlJc w:val="left"/>
+      <w:pPr>
+        <w:ind w:left="3600" w:hanging="360"/>
+      </w:pPr>
+      <w:rPr>
+        <w:rFonts w:ascii="Courier New" w:hAnsi="Courier New" w:cs="Courier New" w:hint="default"/>
+      </w:rPr>
+    </w:lvl>
+    <w:lvl w:ilvl="5" w:tplc="04090005" w:tentative="1">
+      <w:start w:val="1"/>
+      <w:numFmt w:val="bullet"/>
+      <w:lvlText w:val=""/>
+      <w:lvlJc w:val="left"/>
+      <w:pPr>
+        <w:ind w:left="4320" w:hanging="360"/>
+      </w:pPr>
+      <w:rPr>
+        <w:rFonts w:ascii="Wingdings" w:hAnsi="Wingdings" w:hint="default"/>
+      </w:rPr>
+    </w:lvl>
+    <w:lvl w:ilvl="6" w:tplc="04090001" w:tentative="1">
+      <w:start w:val="1"/>
+      <w:numFmt w:val="bullet"/>
+      <w:lvlText w:val=""/>
+      <w:lvlJc w:val="left"/>
+      <w:pPr>
+        <w:ind w:left="5040" w:hanging="360"/>
+      </w:pPr>
+      <w:rPr>
+        <w:rFonts w:ascii="Symbol" w:hAnsi="Symbol" w:hint="default"/>
+      </w:rPr>
+    </w:lvl>
+    <w:lvl w:ilvl="7" w:tplc="04090003" w:tentative="1">
+      <w:start w:val="1"/>
+      <w:numFmt w:val="bullet"/>
+      <w:lvlText w:val="o"/>
+      <w:lvlJc w:val="left"/>
+      <w:pPr>
+        <w:ind w:left="5760" w:hanging="360"/>
+      </w:pPr>
+      <w:rPr>
+        <w:rFonts w:ascii="Courier New" w:hAnsi="Courier New" w:cs="Courier New" w:hint="default"/>
+      </w:rPr>
+    </w:lvl>
+    <w:lvl w:ilvl="8" w:tplc="04090005" w:tentative="1">
+      <w:start w:val="1"/>
+      <w:numFmt w:val="bullet"/>
+      <w:lvlText w:val=""/>
+      <w:lvlJc w:val="left"/>
+      <w:pPr>
+        <w:ind w:left="6480" w:hanging="360"/>
+      </w:pPr>
+      <w:rPr>
+        <w:rFonts w:ascii="Wingdings" w:hAnsi="Wingdings" w:hint="default"/>
+      </w:rPr>
+    </w:lvl>
+  </w:abstractNum>
+  <w:abstractNum w:abstractNumId="9">
     <w:nsid w:val="75DA7438"/>
     <w:multiLevelType w:val="hybridMultilevel"/>
     <w:tmpl w:val="052A74B6"/>
@@ -2096,7 +3450,7 @@
       </w:rPr>
     </w:lvl>
   </w:abstractNum>
-  <w:abstractNum w:abstractNumId="7">
+  <w:abstractNum w:abstractNumId="10">
     <w:nsid w:val="790D39D5"/>
     <w:multiLevelType w:val="hybridMultilevel"/>
     <w:tmpl w:val="D8163EE2"/>
@@ -2210,28 +3564,37 @@
     </w:lvl>
   </w:abstractNum>
   <w:num w:numId="1">
+    <w:abstractNumId w:val="3"/>
+  </w:num>
+  <w:num w:numId="2">
+    <w:abstractNumId w:val="10"/>
+  </w:num>
+  <w:num w:numId="3">
+    <w:abstractNumId w:val="5"/>
+  </w:num>
+  <w:num w:numId="4">
+    <w:abstractNumId w:val="9"/>
+  </w:num>
+  <w:num w:numId="5">
+    <w:abstractNumId w:val="2"/>
+  </w:num>
+  <w:num w:numId="6">
+    <w:abstractNumId w:val="7"/>
+  </w:num>
+  <w:num w:numId="7">
+    <w:abstractNumId w:val="4"/>
+  </w:num>
+  <w:num w:numId="8">
+    <w:abstractNumId w:val="6"/>
+  </w:num>
+  <w:num w:numId="9">
+    <w:abstractNumId w:val="8"/>
+  </w:num>
+  <w:num w:numId="10">
     <w:abstractNumId w:val="1"/>
   </w:num>
-  <w:num w:numId="2">
-    <w:abstractNumId w:val="7"/>
-  </w:num>
-  <w:num w:numId="3">
-    <w:abstractNumId w:val="3"/>
-  </w:num>
-  <w:num w:numId="4">
-    <w:abstractNumId w:val="6"/>
-  </w:num>
-  <w:num w:numId="5">
+  <w:num w:numId="11">
     <w:abstractNumId w:val="0"/>
-  </w:num>
-  <w:num w:numId="6">
-    <w:abstractNumId w:val="5"/>
-  </w:num>
-  <w:num w:numId="7">
-    <w:abstractNumId w:val="2"/>
-  </w:num>
-  <w:num w:numId="8">
-    <w:abstractNumId w:val="4"/>
   </w:num>
 </w:numbering>
 </file>
@@ -3217,7 +4580,7 @@
 </file>
 
 <file path=customXml/itemProps1.xml><?xml version="1.0" encoding="utf-8"?>
-<ds:datastoreItem xmlns:ds="http://schemas.openxmlformats.org/officeDocument/2006/customXml" ds:itemID="{30C667E5-894D-4A94-A4B8-E2B4B75CBA4F}">
+<ds:datastoreItem xmlns:ds="http://schemas.openxmlformats.org/officeDocument/2006/customXml" ds:itemID="{E22C53AF-2119-46A7-AD9A-A639FEC4C303}">
   <ds:schemaRefs>
     <ds:schemaRef ds:uri="http://schemas.openxmlformats.org/officeDocument/2006/bibliography"/>
   </ds:schemaRefs>

</xml_diff>